<commit_message>
fix: Place text for section 9.2 to section 9.1.2
</commit_message>
<xml_diff>
--- a/src/assets/docx-templates/report_template.docx
+++ b/src/assets/docx-templates/report_template.docx
@@ -18723,6 +18723,225 @@
         </w:rPr>
       </w:pPr>
       <w:r>
+        <w:rPr/>
+      </w:r>
+    </w:p>
+    <w:p>
+      <w:pPr>
+        <w:pStyle w:val="Normal"/>
+        <w:widowControl w:val="false"/>
+        <w:suppressAutoHyphens w:val="false"/>
+        <w:spacing w:lineRule="auto" w:line="240"/>
+        <w:rPr>
+          <w:lang w:eastAsia="en-GB" w:bidi="ar-SA"/>
+        </w:rPr>
+      </w:pPr>
+      <w:r>
+        <w:rPr>
+          <w:lang w:eastAsia="en-GB" w:bidi="ar-SA"/>
+        </w:rPr>
+        <w:t xml:space="preserve">The second main policy question on citizen science in Survey </w:t>
+      </w:r>
+      <w:r>
+        <w:rPr/>
+        <w:t>{</w:t>
+      </w:r>
+      <w:r>
+        <w:rPr>
+          <w:highlight w:val="yellow"/>
+        </w:rPr>
+        <w:t>Year}</w:t>
+      </w:r>
+      <w:r>
+        <w:rPr>
+          <w:lang w:eastAsia="en-GB" w:bidi="ar-SA"/>
+        </w:rPr>
+        <w:t xml:space="preserve"> is </w:t>
+      </w:r>
+      <w:r>
+        <w:rPr>
+          <w:i/>
+          <w:iCs/>
+          <w:lang w:eastAsia="en-GB" w:bidi="ar-SA"/>
+        </w:rPr>
+        <w:t>Does your country have a financial strategy on citizen science?</w:t>
+      </w:r>
+      <w:r>
+        <w:rPr>
+          <w:lang w:eastAsia="en-GB" w:bidi="ar-SA"/>
+        </w:rPr>
+        <w:t xml:space="preserve"> (Q46). </w:t>
+      </w:r>
+      <w:r>
+        <w:rPr/>
+        <w:t>{</w:t>
+      </w:r>
+      <w:r>
+        <w:rPr>
+          <w:shd w:fill="FFFF00" w:val="clear"/>
+        </w:rPr>
+        <w:t>Question51</w:t>
+      </w:r>
+      <w:r>
+        <w:rPr/>
+        <w:t>}</w:t>
+      </w:r>
+      <w:r>
+        <w:rPr>
+          <w:lang w:eastAsia="en-GB" w:bidi="ar-SA"/>
+        </w:rPr>
+        <w:t xml:space="preserve"> of responding EU countries have a financial strategy on citizen science as shown in Figures 131 and 132.</w:t>
+      </w:r>
+    </w:p>
+    <w:p>
+      <w:pPr>
+        <w:pStyle w:val="Normal"/>
+        <w:widowControl w:val="false"/>
+        <w:suppressAutoHyphens w:val="false"/>
+        <w:spacing w:lineRule="auto" w:line="240"/>
+        <w:rPr>
+          <w:lang w:eastAsia="en-GB" w:bidi="ar-SA"/>
+        </w:rPr>
+      </w:pPr>
+      <w:r>
+        <w:rPr>
+          <w:lang w:eastAsia="en-GB" w:bidi="ar-SA"/>
+        </w:rPr>
+      </w:r>
+    </w:p>
+    <w:p>
+      <w:pPr>
+        <w:pStyle w:val="normal1"/>
+        <w:jc w:val="center"/>
+        <w:rPr>
+          <w:i/>
+          <w:i/>
+        </w:rPr>
+      </w:pPr>
+      <w:r>
+        <w:rPr>
+          <w:i/>
+          <w:highlight w:val="yellow"/>
+        </w:rPr>
+        <w:t>{%chartImage96}</w:t>
+      </w:r>
+    </w:p>
+    <w:p>
+      <w:pPr>
+        <w:pStyle w:val="Normal"/>
+        <w:suppressAutoHyphens w:val="false"/>
+        <w:jc w:val="center"/>
+        <w:rPr>
+          <w:lang w:eastAsia="en-GB" w:bidi="ar-SA"/>
+        </w:rPr>
+      </w:pPr>
+      <w:r>
+        <w:rPr>
+          <w:lang w:eastAsia="en-GB" w:bidi="ar-SA"/>
+        </w:rPr>
+      </w:r>
+    </w:p>
+    <w:p>
+      <w:pPr>
+        <w:pStyle w:val="Normal"/>
+        <w:suppressAutoHyphens w:val="false"/>
+        <w:jc w:val="center"/>
+        <w:rPr>
+          <w:lang w:eastAsia="en-GB" w:bidi="ar-SA"/>
+        </w:rPr>
+      </w:pPr>
+      <w:r>
+        <w:rPr>
+          <w:i/>
+          <w:iCs/>
+          <w:lang w:eastAsia="en-GB" w:bidi="ar-SA"/>
+        </w:rPr>
+        <w:t>Figure 131: Map of EU Countries with a Financial Strategy on Citizen Science</w:t>
+      </w:r>
+    </w:p>
+    <w:p>
+      <w:pPr>
+        <w:pStyle w:val="Normal"/>
+        <w:widowControl w:val="false"/>
+        <w:suppressAutoHyphens w:val="false"/>
+        <w:spacing w:lineRule="auto" w:line="240"/>
+        <w:rPr>
+          <w:lang w:eastAsia="en-GB" w:bidi="ar-SA"/>
+        </w:rPr>
+      </w:pPr>
+      <w:r>
+        <w:rPr>
+          <w:lang w:eastAsia="en-GB" w:bidi="ar-SA"/>
+        </w:rPr>
+      </w:r>
+    </w:p>
+    <w:p>
+      <w:pPr>
+        <w:pStyle w:val="normal1"/>
+        <w:jc w:val="center"/>
+        <w:rPr>
+          <w:i/>
+          <w:i/>
+        </w:rPr>
+      </w:pPr>
+      <w:r>
+        <w:rPr>
+          <w:highlight w:val="yellow"/>
+        </w:rPr>
+        <w:t>[</w:t>
+      </w:r>
+      <w:r>
+        <w:rPr>
+          <w:i/>
+          <w:highlight w:val="yellow"/>
+        </w:rPr>
+        <w:t>{%pieChartImage_95_0}</w:t>
+      </w:r>
+    </w:p>
+    <w:p>
+      <w:pPr>
+        <w:pStyle w:val="Normal"/>
+        <w:suppressAutoHyphens w:val="false"/>
+        <w:jc w:val="center"/>
+        <w:rPr>
+          <w:lang w:eastAsia="en-GB" w:bidi="ar-SA"/>
+        </w:rPr>
+      </w:pPr>
+      <w:r>
+        <w:rPr>
+          <w:lang w:eastAsia="en-GB" w:bidi="ar-SA"/>
+        </w:rPr>
+      </w:r>
+    </w:p>
+    <w:p>
+      <w:pPr>
+        <w:pStyle w:val="Normal"/>
+        <w:suppressAutoHyphens w:val="false"/>
+        <w:jc w:val="center"/>
+        <w:rPr>
+          <w:lang w:eastAsia="en-GB" w:bidi="ar-SA"/>
+        </w:rPr>
+      </w:pPr>
+      <w:r>
+        <w:rPr>
+          <w:i/>
+          <w:iCs/>
+          <w:lang w:eastAsia="en-GB" w:bidi="ar-SA"/>
+        </w:rPr>
+        <w:t>Figure 132: Share of EU Countries with a Financial Strategy on Citizen Science</w:t>
+      </w:r>
+    </w:p>
+    <w:p>
+      <w:pPr>
+        <w:pStyle w:val="Normal"/>
+        <w:widowControl w:val="false"/>
+        <w:suppressAutoHyphens w:val="false"/>
+        <w:spacing w:lineRule="auto" w:line="240"/>
+        <w:rPr>
+          <w:lang w:eastAsia="en-GB" w:bidi="ar-SA"/>
+        </w:rPr>
+      </w:pPr>
+      <w:r>
         <w:rPr>
           <w:lang w:eastAsia="en-GB" w:bidi="ar-SA"/>
         </w:rPr>
@@ -18769,227 +18988,6 @@
       <w:pPr>
         <w:pStyle w:val="Normal"/>
         <w:widowControl w:val="false"/>
-        <w:suppressAutoHyphens w:val="false"/>
-        <w:spacing w:lineRule="auto" w:line="240"/>
-        <w:rPr>
-          <w:lang w:eastAsia="en-GB" w:bidi="ar-SA"/>
-        </w:rPr>
-      </w:pPr>
-      <w:r>
-        <w:rPr>
-          <w:lang w:eastAsia="en-GB" w:bidi="ar-SA"/>
-        </w:rPr>
-        <w:t xml:space="preserve">The second main policy question on citizen science in Survey </w:t>
-      </w:r>
-      <w:r>
-        <w:rPr/>
-        <w:t>{</w:t>
-      </w:r>
-      <w:r>
-        <w:rPr>
-          <w:highlight w:val="yellow"/>
-        </w:rPr>
-        <w:t>Year}</w:t>
-      </w:r>
-      <w:r>
-        <w:rPr>
-          <w:lang w:eastAsia="en-GB" w:bidi="ar-SA"/>
-        </w:rPr>
-        <w:t xml:space="preserve"> is </w:t>
-      </w:r>
-      <w:r>
-        <w:rPr>
-          <w:i/>
-          <w:iCs/>
-          <w:lang w:eastAsia="en-GB" w:bidi="ar-SA"/>
-        </w:rPr>
-        <w:t>Does your country have a financial strategy on citizen science?</w:t>
-      </w:r>
-      <w:r>
-        <w:rPr>
-          <w:lang w:eastAsia="en-GB" w:bidi="ar-SA"/>
-        </w:rPr>
-        <w:t xml:space="preserve"> (Q46). </w:t>
-      </w:r>
-      <w:r>
-        <w:rPr/>
-        <w:t>{</w:t>
-      </w:r>
-      <w:r>
-        <w:rPr>
-          <w:shd w:fill="FFFF00" w:val="clear"/>
-        </w:rPr>
-        <w:t>Question51</w:t>
-      </w:r>
-      <w:r>
-        <w:rPr/>
-        <w:t>}</w:t>
-      </w:r>
-      <w:r>
-        <w:rPr>
-          <w:lang w:eastAsia="en-GB" w:bidi="ar-SA"/>
-        </w:rPr>
-        <w:t xml:space="preserve"> of responding EU countries have a financial strategy on citizen science as shown in Figures 131 and 132.</w:t>
-      </w:r>
-    </w:p>
-    <w:p>
-      <w:pPr>
-        <w:pStyle w:val="Normal"/>
-        <w:widowControl w:val="false"/>
-        <w:suppressAutoHyphens w:val="false"/>
-        <w:spacing w:lineRule="auto" w:line="240"/>
-        <w:rPr>
-          <w:lang w:eastAsia="en-GB" w:bidi="ar-SA"/>
-        </w:rPr>
-      </w:pPr>
-      <w:r>
-        <w:rPr>
-          <w:lang w:eastAsia="en-GB" w:bidi="ar-SA"/>
-        </w:rPr>
-      </w:r>
-    </w:p>
-    <w:p>
-      <w:pPr>
-        <w:pStyle w:val="normal1"/>
-        <w:jc w:val="center"/>
-        <w:rPr>
-          <w:i/>
-          <w:i/>
-        </w:rPr>
-      </w:pPr>
-      <w:r>
-        <w:rPr>
-          <w:i/>
-          <w:highlight w:val="yellow"/>
-        </w:rPr>
-        <w:t>{%chartImage96}</w:t>
-      </w:r>
-    </w:p>
-    <w:p>
-      <w:pPr>
-        <w:pStyle w:val="Normal"/>
-        <w:suppressAutoHyphens w:val="false"/>
-        <w:jc w:val="center"/>
-        <w:rPr>
-          <w:lang w:eastAsia="en-GB" w:bidi="ar-SA"/>
-        </w:rPr>
-      </w:pPr>
-      <w:r>
-        <w:rPr>
-          <w:lang w:eastAsia="en-GB" w:bidi="ar-SA"/>
-        </w:rPr>
-      </w:r>
-    </w:p>
-    <w:p>
-      <w:pPr>
-        <w:pStyle w:val="Normal"/>
-        <w:suppressAutoHyphens w:val="false"/>
-        <w:jc w:val="center"/>
-        <w:rPr>
-          <w:lang w:eastAsia="en-GB" w:bidi="ar-SA"/>
-        </w:rPr>
-      </w:pPr>
-      <w:r>
-        <w:rPr>
-          <w:i/>
-          <w:iCs/>
-          <w:lang w:eastAsia="en-GB" w:bidi="ar-SA"/>
-        </w:rPr>
-        <w:t>Figure 131: Map of EU Countries with a Financial Strategy on Citizen Science</w:t>
-      </w:r>
-    </w:p>
-    <w:p>
-      <w:pPr>
-        <w:pStyle w:val="Normal"/>
-        <w:widowControl w:val="false"/>
-        <w:suppressAutoHyphens w:val="false"/>
-        <w:spacing w:lineRule="auto" w:line="240"/>
-        <w:rPr>
-          <w:lang w:eastAsia="en-GB" w:bidi="ar-SA"/>
-        </w:rPr>
-      </w:pPr>
-      <w:r>
-        <w:rPr>
-          <w:lang w:eastAsia="en-GB" w:bidi="ar-SA"/>
-        </w:rPr>
-      </w:r>
-    </w:p>
-    <w:p>
-      <w:pPr>
-        <w:pStyle w:val="normal1"/>
-        <w:jc w:val="center"/>
-        <w:rPr>
-          <w:i/>
-          <w:i/>
-        </w:rPr>
-      </w:pPr>
-      <w:r>
-        <w:rPr>
-          <w:highlight w:val="yellow"/>
-        </w:rPr>
-        <w:t>[</w:t>
-      </w:r>
-      <w:r>
-        <w:rPr>
-          <w:i/>
-          <w:highlight w:val="yellow"/>
-        </w:rPr>
-        <w:t>{%pieChartImage_95_0}</w:t>
-      </w:r>
-    </w:p>
-    <w:p>
-      <w:pPr>
-        <w:pStyle w:val="Normal"/>
-        <w:suppressAutoHyphens w:val="false"/>
-        <w:jc w:val="center"/>
-        <w:rPr>
-          <w:lang w:eastAsia="en-GB" w:bidi="ar-SA"/>
-        </w:rPr>
-      </w:pPr>
-      <w:r>
-        <w:rPr>
-          <w:lang w:eastAsia="en-GB" w:bidi="ar-SA"/>
-        </w:rPr>
-      </w:r>
-    </w:p>
-    <w:p>
-      <w:pPr>
-        <w:pStyle w:val="Normal"/>
-        <w:suppressAutoHyphens w:val="false"/>
-        <w:jc w:val="center"/>
-        <w:rPr>
-          <w:lang w:eastAsia="en-GB" w:bidi="ar-SA"/>
-        </w:rPr>
-      </w:pPr>
-      <w:r>
-        <w:rPr>
-          <w:i/>
-          <w:iCs/>
-          <w:lang w:eastAsia="en-GB" w:bidi="ar-SA"/>
-        </w:rPr>
-        <w:t>Figure 132: Share of EU Countries with a Financial Strategy on Citizen Science</w:t>
-      </w:r>
-    </w:p>
-    <w:p>
-      <w:pPr>
-        <w:pStyle w:val="Normal"/>
-        <w:widowControl w:val="false"/>
-        <w:suppressAutoHyphens w:val="false"/>
-        <w:spacing w:lineRule="auto" w:line="240"/>
-        <w:rPr>
-          <w:lang w:eastAsia="en-GB" w:bidi="ar-SA"/>
-        </w:rPr>
-      </w:pPr>
-      <w:r>
-        <w:rPr>
-          <w:lang w:eastAsia="en-GB" w:bidi="ar-SA"/>
-        </w:rPr>
-      </w:r>
-    </w:p>
-    <w:p>
-      <w:pPr>
-        <w:pStyle w:val="Normal"/>
-        <w:widowControl w:val="false"/>
         <w:numPr>
           <w:ilvl w:val="2"/>
           <w:numId w:val="2"/>
@@ -20497,31 +20495,7 @@
           <w:iCs/>
           <w:lang w:eastAsia="en-GB" w:bidi="ar-SA"/>
         </w:rPr>
-        <w:t>}</w:t>
-      </w:r>
-      <w:r>
-        <w:rPr>
-          <w:i/>
-          <w:iCs/>
-          <w:lang w:eastAsia="en-GB" w:bidi="ar-SA"/>
-        </w:rPr>
-        <w:t xml:space="preserve"> </w:t>
-      </w:r>
-      <w:r>
-        <w:rPr>
-          <w:i/>
-          <w:iCs/>
-          <w:lang w:eastAsia="en-GB" w:bidi="ar-SA"/>
-        </w:rPr>
-        <w:t xml:space="preserve">in </w:t>
-      </w:r>
-      <w:r>
-        <w:rPr>
-          <w:i/>
-          <w:iCs/>
-          <w:lang w:eastAsia="en-GB" w:bidi="ar-SA"/>
-        </w:rPr>
-        <w:t>millions of Euros?</w:t>
+        <w:t>} in millions of Euros?</w:t>
       </w:r>
       <w:r>
         <w:rPr>
@@ -20844,31 +20818,7 @@
           <w:iCs/>
           <w:lang w:eastAsia="en-GB" w:bidi="ar-SA"/>
         </w:rPr>
-        <w:t>}</w:t>
-      </w:r>
-      <w:r>
-        <w:rPr>
-          <w:i/>
-          <w:iCs/>
-          <w:lang w:eastAsia="en-GB" w:bidi="ar-SA"/>
-        </w:rPr>
-        <w:t xml:space="preserve"> </w:t>
-      </w:r>
-      <w:r>
-        <w:rPr>
-          <w:i/>
-          <w:iCs/>
-          <w:lang w:eastAsia="en-GB" w:bidi="ar-SA"/>
-        </w:rPr>
-        <w:t xml:space="preserve">in </w:t>
-      </w:r>
-      <w:r>
-        <w:rPr>
-          <w:i/>
-          <w:iCs/>
-          <w:lang w:eastAsia="en-GB" w:bidi="ar-SA"/>
-        </w:rPr>
-        <w:t>millions of Euros?</w:t>
+        <w:t>} in millions of Euros?</w:t>
       </w:r>
       <w:r>
         <w:rPr>

</xml_diff>